<commit_message>
AWS Certification docs created
</commit_message>
<xml_diff>
--- a/aws/class-notes/3-EC2 Basics/3- EC2-Basics.docx
+++ b/aws/class-notes/3-EC2 Basics/3- EC2-Basics.docx
@@ -336,6 +336,7 @@
           <w:rFonts w:ascii="Formular" w:hAnsi="Formular"/>
           <w:color w:val="212529"/>
         </w:rPr>
+        <w:lastRenderedPageBreak/>
         <w:t>Virtual computing machines are known as Instances in AWS environment,</w:t>
       </w:r>
     </w:p>
@@ -478,7 +479,6 @@
           <w:szCs w:val="32"/>
           <w:lang w:val="en-GB" w:eastAsia="en-GB"/>
         </w:rPr>
-        <w:lastRenderedPageBreak/>
         <w:t>Pricing Model</w:t>
       </w:r>
     </w:p>
@@ -697,6 +697,7 @@
           <w:szCs w:val="24"/>
           <w:lang w:val="en-GB" w:eastAsia="en-GB"/>
         </w:rPr>
+        <w:lastRenderedPageBreak/>
         <w:t>This method is used for usually short-term needs, especially testing and temporary needs.</w:t>
       </w:r>
     </w:p>
@@ -804,7 +805,7 @@
           <w:szCs w:val="24"/>
           <w:shd w:val="clear" w:color="auto" w:fill="FFFFFF"/>
         </w:rPr>
-        <w:t xml:space="preserve">Provides you to make the purchase over 24 hours. For example, we have an application that works only between 10:00 and 19:00 in the morning. In advance, we could buy a 24-hour RI but, </w:t>
+        <w:t>Provides you to make the purchase over 24 hours. For example, we have an application that works only between 10:00 and 19:00 in the morning.</w:t>
       </w:r>
       <w:r>
         <w:rPr>
@@ -1283,6 +1284,7 @@
           <w:sz w:val="32"/>
           <w:szCs w:val="32"/>
         </w:rPr>
+        <w:lastRenderedPageBreak/>
         <w:t>Purpose Model</w:t>
       </w:r>
     </w:p>
@@ -1453,7 +1455,6 @@
           <w:szCs w:val="24"/>
           <w:lang w:val="en-GB" w:eastAsia="en-GB"/>
         </w:rPr>
-        <w:lastRenderedPageBreak/>
         <w:t>This is the most commonly used server type.</w:t>
       </w:r>
     </w:p>
@@ -1619,6 +1620,7 @@
           <w:szCs w:val="32"/>
           <w:lang w:val="en-GB" w:eastAsia="en-GB"/>
         </w:rPr>
+        <w:lastRenderedPageBreak/>
         <w:t>Storage Optimized:</w:t>
       </w:r>
     </w:p>
@@ -2008,7 +2010,7 @@
         <v:path o:extrusionok="f" gradientshapeok="t" o:connecttype="rect"/>
         <o:lock v:ext="edit" aspectratio="t"/>
       </v:shapetype>
-      <v:shape id="_x0000_i1054" type="#_x0000_t75" style="width:11.4pt;height:11.4pt" o:bullet="t">
+      <v:shape id="_x0000_i1047" type="#_x0000_t75" style="width:11.4pt;height:11.4pt" o:bullet="t">
         <v:imagedata r:id="rId1" o:title="mso2662"/>
       </v:shape>
     </w:pict>

</xml_diff>